<commit_message>
Edits made to model after advisor review
Small edits to a few individual birds. Last edits to tracks before 1st draft of methods/results
</commit_message>
<xml_diff>
--- a/drafts/FAC_appendix_draft_1.docx
+++ b/drafts/FAC_appendix_draft_1.docx
@@ -11,15 +11,32 @@
           <w:i/>
           <w:iCs/>
         </w:rPr>
-        <w:t>A Birds captured during migration</w:t>
-      </w:r>
+        <w:t xml:space="preserve">A Birds captured during </w:t>
+      </w:r>
+      <w:proofErr w:type="gramStart"/>
+      <w:r>
+        <w:rPr>
+          <w:i/>
+          <w:iCs/>
+        </w:rPr>
+        <w:t>migration</w:t>
+      </w:r>
+      <w:proofErr w:type="gramEnd"/>
     </w:p>
     <w:p>
       <w:pPr>
         <w:spacing w:line="480" w:lineRule="auto"/>
       </w:pPr>
       <w:r>
-        <w:t xml:space="preserve">In the vast majority of states, we captured birds during either the breeding or the wintering season, so we could be </w:t>
+        <w:t xml:space="preserve">In </w:t>
+      </w:r>
+      <w:proofErr w:type="gramStart"/>
+      <w:r>
+        <w:t>the vast majority of</w:t>
+      </w:r>
+      <w:proofErr w:type="gramEnd"/>
+      <w:r>
+        <w:t xml:space="preserve"> states, we captured birds during either the breeding or the wintering season, so we could be </w:t>
       </w:r>
       <w:r>
         <w:t>relatively certain that birds captured</w:t>
@@ -54,7 +71,13 @@
         <w:t xml:space="preserve"> (</w:t>
       </w:r>
       <w:r>
-        <w:t>date tk – date tk</w:t>
+        <w:t>August 1</w:t>
+      </w:r>
+      <w:r>
+        <w:t xml:space="preserve"> – </w:t>
+      </w:r>
+      <w:r>
+        <w:t>Feb 25</w:t>
       </w:r>
       <w:r>
         <w:t>)</w:t>
@@ -63,7 +86,23 @@
         <w:t xml:space="preserve"> or </w:t>
       </w:r>
       <w:r>
-        <w:t>early in the spring migratory season (date tk – date tk)</w:t>
+        <w:t xml:space="preserve">early in the spring migratory season (date </w:t>
+      </w:r>
+      <w:proofErr w:type="spellStart"/>
+      <w:r>
+        <w:t>tk</w:t>
+      </w:r>
+      <w:proofErr w:type="spellEnd"/>
+      <w:r>
+        <w:t xml:space="preserve"> – date </w:t>
+      </w:r>
+      <w:proofErr w:type="spellStart"/>
+      <w:r>
+        <w:t>tk</w:t>
+      </w:r>
+      <w:proofErr w:type="spellEnd"/>
+      <w:r>
+        <w:t>)</w:t>
       </w:r>
       <w:r>
         <w:t>.</w:t>
@@ -103,58 +142,6 @@
       </w:r>
       <w:r>
         <w:t>captured in Virginia and Maryland.</w:t>
-      </w:r>
-    </w:p>
-    <w:p>
-      <w:pPr>
-        <w:spacing w:line="480" w:lineRule="auto"/>
-      </w:pPr>
-    </w:p>
-    <w:p>
-      <w:pPr>
-        <w:spacing w:line="480" w:lineRule="auto"/>
-      </w:pPr>
-      <w:r>
-        <w:t>Birds captured during migration, etc.</w:t>
-      </w:r>
-    </w:p>
-    <w:p>
-      <w:pPr>
-        <w:spacing w:line="480" w:lineRule="auto"/>
-      </w:pPr>
-      <w:r>
-        <w:t>Bug fix to remove long-distance loops in interpolated points when the length of the loop created by points is &gt;10x the distance between the two observed points</w:t>
-      </w:r>
-    </w:p>
-    <w:p>
-      <w:pPr>
-        <w:rPr>
-          <w:i/>
-          <w:iCs/>
-        </w:rPr>
-      </w:pPr>
-    </w:p>
-    <w:p>
-      <w:pPr>
-        <w:rPr>
-          <w:i/>
-          <w:iCs/>
-        </w:rPr>
-      </w:pPr>
-      <w:r>
-        <w:rPr>
-          <w:i/>
-          <w:iCs/>
-        </w:rPr>
-        <w:t>1 Mortality handling</w:t>
-      </w:r>
-    </w:p>
-    <w:p>
-      <w:pPr>
-        <w:spacing w:line="480" w:lineRule="auto"/>
-      </w:pPr>
-      <w:r>
-        <w:t>We removed dead birds from the dataset using methods outlined in Appendix (tk).</w:t>
       </w:r>
     </w:p>
     <w:p>
@@ -175,8 +162,506 @@
           <w:i/>
           <w:iCs/>
         </w:rPr>
-        <w:t>2 Individual exceptions</w:t>
-      </w:r>
+        <w:t>B Bug fix in the correlated random walk</w:t>
+      </w:r>
+    </w:p>
+    <w:p>
+      <w:pPr>
+        <w:spacing w:line="480" w:lineRule="auto"/>
+      </w:pPr>
+      <w:r>
+        <w:t>Correlated random walks</w:t>
+      </w:r>
+      <w:r>
+        <w:t xml:space="preserve"> produce a set of </w:t>
+      </w:r>
+      <w:r>
+        <w:t xml:space="preserve">interpolated locations that maintain consistency of </w:t>
+      </w:r>
+      <w:r>
+        <w:t xml:space="preserve">direction and momentum between </w:t>
+      </w:r>
+      <w:r>
+        <w:t xml:space="preserve">two known locations. However, this can occasionally lead correlated random walks to produce </w:t>
+      </w:r>
+      <w:r>
+        <w:t>loops of interpolated points to explain rapid changes in direction.</w:t>
+      </w:r>
+      <w:r>
+        <w:t xml:space="preserve"> These loops are often </w:t>
+      </w:r>
+      <w:proofErr w:type="gramStart"/>
+      <w:r>
+        <w:t>l</w:t>
+      </w:r>
+      <w:r>
+        <w:t>engthy, and</w:t>
+      </w:r>
+      <w:proofErr w:type="gramEnd"/>
+      <w:r>
+        <w:t xml:space="preserve"> can artificially push a bird beyond the 30.2km threshold to begin migration. </w:t>
+      </w:r>
+      <w:r>
+        <w:t xml:space="preserve">To compensate for this, we </w:t>
+      </w:r>
+      <w:r>
+        <w:t>removed all loops of interpolated points for which the total length of the loop</w:t>
+      </w:r>
+      <w:r>
+        <w:t xml:space="preserve"> was </w:t>
+      </w:r>
+      <w:r>
+        <w:t>more than 10 times the distance between observed points</w:t>
+      </w:r>
+      <w:r>
+        <w:t>.</w:t>
+      </w:r>
+      <w:r>
+        <w:t xml:space="preserve"> We replaced these loops with sets of predicted locations </w:t>
+      </w:r>
+      <w:r>
+        <w:t xml:space="preserve">spaced evenly </w:t>
+      </w:r>
+      <w:r>
+        <w:t xml:space="preserve">along a line </w:t>
+      </w:r>
+      <w:r>
+        <w:t>between the observed points.</w:t>
+      </w:r>
+    </w:p>
+    <w:p>
+      <w:pPr>
+        <w:rPr>
+          <w:i/>
+          <w:iCs/>
+        </w:rPr>
+      </w:pPr>
+    </w:p>
+    <w:p>
+      <w:pPr>
+        <w:rPr>
+          <w:i/>
+          <w:iCs/>
+        </w:rPr>
+      </w:pPr>
+      <w:r>
+        <w:rPr>
+          <w:i/>
+          <w:iCs/>
+        </w:rPr>
+        <w:t>C</w:t>
+      </w:r>
+      <w:r>
+        <w:rPr>
+          <w:i/>
+          <w:iCs/>
+        </w:rPr>
+        <w:t xml:space="preserve"> Mortality handling</w:t>
+      </w:r>
+    </w:p>
+    <w:p>
+      <w:pPr>
+        <w:spacing w:line="480" w:lineRule="auto"/>
+      </w:pPr>
+      <w:r>
+        <w:t xml:space="preserve">The Pinpoint GPS transmitters that we used during this study </w:t>
+      </w:r>
+      <w:r>
+        <w:t xml:space="preserve">usually stop transmitting when the bird is deceased, due to </w:t>
+      </w:r>
+      <w:r>
+        <w:t>attenuation of the signal when the antenna hit</w:t>
+      </w:r>
+      <w:r>
+        <w:t xml:space="preserve">s the ground. However, if the transmitter remains upright after the bird’s death, there can be some circumstances in which the </w:t>
+      </w:r>
+      <w:r>
+        <w:t xml:space="preserve">transmitter continues to transmit after the bird is deceased. </w:t>
+      </w:r>
+      <w:r>
+        <w:t xml:space="preserve">To recognize and filter out these </w:t>
+      </w:r>
+      <w:r>
+        <w:lastRenderedPageBreak/>
+        <w:t xml:space="preserve">circumstances, we designed a two-stage process for recognizing and removing the locations of </w:t>
+      </w:r>
+      <w:r>
+        <w:t xml:space="preserve">deceased birds from our dataset. The first step was an automated process, which used an HMM to </w:t>
+      </w:r>
+      <w:r>
+        <w:t xml:space="preserve">recognize </w:t>
+      </w:r>
+      <w:r>
+        <w:t xml:space="preserve">locations from birds which had not moved for an extended </w:t>
+      </w:r>
+      <w:proofErr w:type="gramStart"/>
+      <w:r>
+        <w:t>period of time</w:t>
+      </w:r>
+      <w:proofErr w:type="gramEnd"/>
+      <w:r>
+        <w:t xml:space="preserve">. </w:t>
+      </w:r>
+      <w:r>
+        <w:t xml:space="preserve">We trained this HMM </w:t>
+      </w:r>
+      <w:r>
+        <w:t xml:space="preserve">using a subset of </w:t>
+      </w:r>
+      <w:r>
+        <w:t xml:space="preserve">#tk training locations gathered during transmitter testing, when #tk transmitters were left on the ground </w:t>
+      </w:r>
+      <w:r>
+        <w:t>to gather 1 location per minute for #tk minutes</w:t>
+      </w:r>
+      <w:r>
+        <w:t xml:space="preserve">. During this test, we placed #tk transmitters </w:t>
+      </w:r>
+      <w:r>
+        <w:t xml:space="preserve">under </w:t>
+      </w:r>
+      <w:r>
+        <w:t>no</w:t>
+      </w:r>
+      <w:r>
+        <w:t xml:space="preserve"> cover (</w:t>
+      </w:r>
+      <w:r>
+        <w:t xml:space="preserve">short </w:t>
+      </w:r>
+      <w:r>
+        <w:t xml:space="preserve">grass), </w:t>
+      </w:r>
+      <w:r>
+        <w:t>#tk transmitters under light cover (tall grass), #tk transmitters under medium cover (</w:t>
+      </w:r>
+      <w:r>
+        <w:t>early successional aspen stand</w:t>
+      </w:r>
+      <w:r>
+        <w:t xml:space="preserve">, </w:t>
+      </w:r>
+      <w:proofErr w:type="spellStart"/>
+      <w:r>
+        <w:t>tk</w:t>
+      </w:r>
+      <w:proofErr w:type="spellEnd"/>
+      <w:r>
+        <w:t xml:space="preserve"> ft canopy</w:t>
+      </w:r>
+      <w:r>
+        <w:t>)</w:t>
+      </w:r>
+      <w:r>
+        <w:t>, and #tk transmitters under heavy cover (</w:t>
+      </w:r>
+      <w:r>
+        <w:t xml:space="preserve">mature deciduous forest, </w:t>
+      </w:r>
+      <w:proofErr w:type="spellStart"/>
+      <w:r>
+        <w:t>tk</w:t>
+      </w:r>
+      <w:proofErr w:type="spellEnd"/>
+      <w:r>
+        <w:t xml:space="preserve"> feet cano</w:t>
+      </w:r>
+      <w:r>
+        <w:t>py</w:t>
+      </w:r>
+      <w:r>
+        <w:t>)</w:t>
+      </w:r>
+      <w:r>
+        <w:t>. We collected this data</w:t>
+      </w:r>
+      <w:r>
+        <w:t xml:space="preserve"> </w:t>
+      </w:r>
+      <w:r>
+        <w:t>to</w:t>
+      </w:r>
+      <w:r>
+        <w:t xml:space="preserve"> provide a balanced sample size from each cover type and </w:t>
+      </w:r>
+      <w:r>
+        <w:t xml:space="preserve">reflect how </w:t>
+      </w:r>
+      <w:r>
+        <w:t xml:space="preserve">the locations from </w:t>
+      </w:r>
+      <w:r>
+        <w:t>stationary</w:t>
+      </w:r>
+      <w:r>
+        <w:t xml:space="preserve"> transmitters on deceased birds might look under a variety of different </w:t>
+      </w:r>
+      <w:r>
+        <w:t xml:space="preserve">circumstances. </w:t>
+      </w:r>
+    </w:p>
+    <w:p>
+      <w:pPr>
+        <w:spacing w:line="480" w:lineRule="auto"/>
+      </w:pPr>
+    </w:p>
+    <w:p>
+      <w:pPr>
+        <w:spacing w:line="480" w:lineRule="auto"/>
+      </w:pPr>
+    </w:p>
+    <w:p>
+      <w:pPr>
+        <w:spacing w:line="480" w:lineRule="auto"/>
+      </w:pPr>
+      <w:r>
+        <w:rPr>
+          <w:i/>
+          <w:iCs/>
+        </w:rPr>
+        <w:t>D</w:t>
+      </w:r>
+      <w:r>
+        <w:rPr>
+          <w:i/>
+          <w:iCs/>
+        </w:rPr>
+        <w:t xml:space="preserve"> Overlap between fall and spring migration</w:t>
+      </w:r>
+    </w:p>
+    <w:p>
+      <w:pPr>
+        <w:spacing w:line="480" w:lineRule="auto"/>
+      </w:pPr>
+      <w:r>
+        <w:t xml:space="preserve">During our study, we observed an overlap </w:t>
+      </w:r>
+      <w:r>
+        <w:t xml:space="preserve">in a small proportion of birds </w:t>
+      </w:r>
+      <w:r>
+        <w:t xml:space="preserve">between the dates on which the final fall migrants settled into their wintering ranges and when the first spring migrants </w:t>
+      </w:r>
+      <w:r>
+        <w:t xml:space="preserve">began their spring migrations. We </w:t>
+      </w:r>
+      <w:r>
+        <w:t xml:space="preserve">addressed this by </w:t>
+      </w:r>
+      <w:r>
+        <w:t>using a</w:t>
+      </w:r>
+      <w:r>
+        <w:t xml:space="preserve">n individual-specific </w:t>
+      </w:r>
+      <w:r>
+        <w:t>date range</w:t>
+      </w:r>
+      <w:r>
+        <w:t xml:space="preserve"> for each </w:t>
+      </w:r>
+      <w:r>
+        <w:t>bird when designating their fall migrations.</w:t>
+      </w:r>
+      <w:r>
+        <w:t xml:space="preserve"> W</w:t>
+      </w:r>
+      <w:r>
+        <w:t>e</w:t>
+      </w:r>
+      <w:r>
+        <w:t xml:space="preserve"> delineated the spring migrations before the fall migrations.</w:t>
+      </w:r>
+      <w:r>
+        <w:t xml:space="preserve"> If </w:t>
+      </w:r>
+      <w:r>
+        <w:t xml:space="preserve">a given bird </w:t>
+      </w:r>
+      <w:r>
+        <w:t xml:space="preserve">had a fall migration in the season immediately preceding </w:t>
+      </w:r>
+      <w:r>
+        <w:t>a delineated spring migration, we shortened the</w:t>
+      </w:r>
+      <w:r>
+        <w:t xml:space="preserve"> end of the</w:t>
+      </w:r>
+      <w:r>
+        <w:t xml:space="preserve"> default fall migration timeframe </w:t>
+      </w:r>
+      <w:r>
+        <w:t>(August 1 – Feb 25)</w:t>
+      </w:r>
+      <w:r>
+        <w:t xml:space="preserve"> to a day</w:t>
+      </w:r>
+      <w:r>
+        <w:t xml:space="preserve"> before spring migration was set to start for that bird. By doing this, we were able to delineate fall migration </w:t>
+      </w:r>
+      <w:r>
+        <w:t xml:space="preserve">using custom timeframes for each bird to overcome the </w:t>
+      </w:r>
+      <w:r>
+        <w:t>fact that the</w:t>
+      </w:r>
+      <w:r>
+        <w:t xml:space="preserve">re is no universal cutoff date between spring and fall migration. </w:t>
+      </w:r>
+    </w:p>
+    <w:p>
+      <w:pPr>
+        <w:spacing w:line="480" w:lineRule="auto"/>
+      </w:pPr>
+      <w:r>
+        <w:rPr>
+          <w:i/>
+          <w:iCs/>
+        </w:rPr>
+        <w:t>E</w:t>
+      </w:r>
+      <w:r>
+        <w:rPr>
+          <w:i/>
+          <w:iCs/>
+        </w:rPr>
+        <w:t xml:space="preserve"> Individual exceptions</w:t>
+      </w:r>
+    </w:p>
+    <w:p>
+      <w:pPr>
+        <w:spacing w:line="480" w:lineRule="auto"/>
+      </w:pPr>
+      <w:r>
+        <w:lastRenderedPageBreak/>
+        <w:t xml:space="preserve">Throughout the </w:t>
+      </w:r>
+      <w:r>
+        <w:t xml:space="preserve">study we encountered numerous individual birds which broke </w:t>
+      </w:r>
+      <w:r>
+        <w:t xml:space="preserve">the parameters of our models due to erratic behavior. </w:t>
+      </w:r>
+      <w:r>
+        <w:t xml:space="preserve">We frequently made individual edits to the tracks of these individuals to </w:t>
+      </w:r>
+      <w:r>
+        <w:t>ensure that that they were classified correctly by our HMMs. A full list of the edits that we made is available below.</w:t>
+      </w:r>
+    </w:p>
+    <w:tbl>
+      <w:tblPr>
+        <w:tblStyle w:val="TableGrid"/>
+        <w:tblW w:w="0" w:type="auto"/>
+        <w:tblLook w:val="04A0" w:firstRow="1" w:lastRow="0" w:firstColumn="1" w:lastColumn="0" w:noHBand="0" w:noVBand="1"/>
+      </w:tblPr>
+      <w:tblGrid>
+        <w:gridCol w:w="2337"/>
+        <w:gridCol w:w="2337"/>
+        <w:gridCol w:w="2338"/>
+        <w:gridCol w:w="2338"/>
+      </w:tblGrid>
+      <w:tr>
+        <w:tc>
+          <w:tcPr>
+            <w:tcW w:w="2337" w:type="dxa"/>
+          </w:tcPr>
+          <w:p>
+            <w:pPr>
+              <w:spacing w:line="480" w:lineRule="auto"/>
+            </w:pPr>
+            <w:r>
+              <w:t>Bird</w:t>
+            </w:r>
+          </w:p>
+        </w:tc>
+        <w:tc>
+          <w:tcPr>
+            <w:tcW w:w="2337" w:type="dxa"/>
+          </w:tcPr>
+          <w:p>
+            <w:pPr>
+              <w:spacing w:line="480" w:lineRule="auto"/>
+            </w:pPr>
+            <w:r>
+              <w:t>Season</w:t>
+            </w:r>
+          </w:p>
+        </w:tc>
+        <w:tc>
+          <w:tcPr>
+            <w:tcW w:w="2338" w:type="dxa"/>
+          </w:tcPr>
+          <w:p>
+            <w:pPr>
+              <w:spacing w:line="480" w:lineRule="auto"/>
+            </w:pPr>
+            <w:r>
+              <w:t>Issue</w:t>
+            </w:r>
+          </w:p>
+        </w:tc>
+        <w:tc>
+          <w:tcPr>
+            <w:tcW w:w="2338" w:type="dxa"/>
+          </w:tcPr>
+          <w:p>
+            <w:pPr>
+              <w:spacing w:line="480" w:lineRule="auto"/>
+            </w:pPr>
+            <w:r>
+              <w:t>Edit</w:t>
+            </w:r>
+          </w:p>
+        </w:tc>
+      </w:tr>
+      <w:tr>
+        <w:tc>
+          <w:tcPr>
+            <w:tcW w:w="2337" w:type="dxa"/>
+          </w:tcPr>
+          <w:p>
+            <w:pPr>
+              <w:spacing w:line="480" w:lineRule="auto"/>
+            </w:pPr>
+          </w:p>
+        </w:tc>
+        <w:tc>
+          <w:tcPr>
+            <w:tcW w:w="2337" w:type="dxa"/>
+          </w:tcPr>
+          <w:p>
+            <w:pPr>
+              <w:spacing w:line="480" w:lineRule="auto"/>
+            </w:pPr>
+          </w:p>
+        </w:tc>
+        <w:tc>
+          <w:tcPr>
+            <w:tcW w:w="2338" w:type="dxa"/>
+          </w:tcPr>
+          <w:p>
+            <w:pPr>
+              <w:spacing w:line="480" w:lineRule="auto"/>
+            </w:pPr>
+          </w:p>
+        </w:tc>
+        <w:tc>
+          <w:tcPr>
+            <w:tcW w:w="2338" w:type="dxa"/>
+          </w:tcPr>
+          <w:p>
+            <w:pPr>
+              <w:spacing w:line="480" w:lineRule="auto"/>
+            </w:pPr>
+          </w:p>
+        </w:tc>
+      </w:tr>
+    </w:tbl>
+    <w:p>
+      <w:pPr>
+        <w:spacing w:line="480" w:lineRule="auto"/>
+      </w:pPr>
     </w:p>
     <w:sectPr>
       <w:pgSz w:w="12240" w:h="15840"/>
@@ -729,6 +1214,25 @@
       <w:szCs w:val="20"/>
     </w:rPr>
   </w:style>
+  <w:style w:type="table" w:styleId="TableGrid">
+    <w:name w:val="Table Grid"/>
+    <w:basedOn w:val="TableNormal"/>
+    <w:uiPriority w:val="39"/>
+    <w:rsid w:val="006606CB"/>
+    <w:pPr>
+      <w:spacing w:after="0" w:line="240" w:lineRule="auto"/>
+    </w:pPr>
+    <w:tblPr>
+      <w:tblBorders>
+        <w:top w:val="single" w:sz="4" w:space="0" w:color="auto"/>
+        <w:left w:val="single" w:sz="4" w:space="0" w:color="auto"/>
+        <w:bottom w:val="single" w:sz="4" w:space="0" w:color="auto"/>
+        <w:right w:val="single" w:sz="4" w:space="0" w:color="auto"/>
+        <w:insideH w:val="single" w:sz="4" w:space="0" w:color="auto"/>
+        <w:insideV w:val="single" w:sz="4" w:space="0" w:color="auto"/>
+      </w:tblBorders>
+    </w:tblPr>
+  </w:style>
 </w:styles>
 </file>
 

</xml_diff>